<commit_message>
Correcciones profesor carlos leigthon auditoria informe gremio de anticuarios
</commit_message>
<xml_diff>
--- a/trabajos.inacap.2019/Seguridad y auditoria informática/Unidad 3/Auditoria - Informe Auditoría Ti.docx
+++ b/trabajos.inacap.2019/Seguridad y auditoria informática/Unidad 3/Auditoria - Informe Auditoría Ti.docx
@@ -356,7 +356,7 @@
                                 <w:color w:val="404040" w:themeColor="text1" w:themeTint="BF"/>
                                 <w:lang w:eastAsia="es-CL"/>
                               </w:rPr>
-                              <w:t>Carolita De La Luz Vergara Henríquez</w:t>
+                              <w:t>Carlos Leigthon</w:t>
                             </w:r>
                             <w:r>
                               <w:rPr>
@@ -572,7 +572,7 @@
                           <w:color w:val="404040" w:themeColor="text1" w:themeTint="BF"/>
                           <w:lang w:eastAsia="es-CL"/>
                         </w:rPr>
-                        <w:t>Carolita De La Luz Vergara Henríquez</w:t>
+                        <w:t>Carlos Leigthon</w:t>
                       </w:r>
                       <w:r>
                         <w:rPr>
@@ -686,6 +686,13 @@
     </w:p>
     <w:sdt>
       <w:sdtPr>
+        <w:rPr>
+          <w:rFonts w:eastAsiaTheme="minorHAnsi" w:cstheme="minorBidi"/>
+          <w:color w:val="auto"/>
+          <w:sz w:val="22"/>
+          <w:szCs w:val="22"/>
+          <w:lang w:val="es-CL" w:eastAsia="en-US"/>
+        </w:rPr>
         <w:id w:val="-2144186496"/>
         <w:docPartObj>
           <w:docPartGallery w:val="Table of Contents"/>
@@ -694,13 +701,8 @@
       </w:sdtPr>
       <w:sdtEndPr>
         <w:rPr>
-          <w:rFonts w:eastAsiaTheme="minorHAnsi" w:cstheme="minorBidi"/>
           <w:b/>
           <w:bCs/>
-          <w:color w:val="auto"/>
-          <w:sz w:val="22"/>
-          <w:szCs w:val="22"/>
-          <w:lang w:val="es-CL" w:eastAsia="en-US"/>
         </w:rPr>
       </w:sdtEndPr>
       <w:sdtContent>
@@ -1547,17 +1549,17 @@
         <w:spacing w:after="240"/>
         <w:jc w:val="both"/>
       </w:pPr>
-      <w:bookmarkStart w:id="0" w:name="_Toc10056404"/>
-      <w:bookmarkStart w:id="1" w:name="_Toc11676968"/>
-      <w:bookmarkStart w:id="2" w:name="_Toc11677024"/>
+      <w:bookmarkStart w:id="0" w:name="_Toc11676968"/>
+      <w:bookmarkStart w:id="1" w:name="_Toc11677024"/>
+      <w:bookmarkStart w:id="2" w:name="_Toc10056404"/>
       <w:r>
         <w:lastRenderedPageBreak/>
         <w:t>Descripción De La Organización Auditada</w:t>
       </w:r>
+      <w:bookmarkEnd w:id="0"/>
       <w:bookmarkEnd w:id="1"/>
-      <w:bookmarkEnd w:id="2"/>
     </w:p>
-    <w:bookmarkEnd w:id="0"/>
+    <w:bookmarkEnd w:id="2"/>
     <w:p>
       <w:pPr>
         <w:ind w:firstLine="708"/>
@@ -1813,19 +1815,7 @@
         <w:jc w:val="both"/>
       </w:pPr>
       <w:r>
-        <w:t xml:space="preserve">En la actualidad, el </w:t>
-      </w:r>
-      <w:r>
-        <w:t>Gremi</w:t>
-      </w:r>
-      <w:r>
-        <w:t>o</w:t>
-      </w:r>
-      <w:r>
-        <w:t xml:space="preserve"> De Anticuarios Y Artesanos</w:t>
-      </w:r>
-      <w:r>
-        <w:t xml:space="preserve"> </w:t>
+        <w:t xml:space="preserve">En la actualidad, el Gremio De Anticuarios Y Artesanos </w:t>
       </w:r>
       <w:r>
         <w:rPr>
@@ -1906,6 +1896,9 @@
       <w:bookmarkStart w:id="5" w:name="_Toc11676970"/>
       <w:bookmarkStart w:id="6" w:name="_Toc11677026"/>
       <w:r>
+        <w:rPr>
+          <w:highlight w:val="yellow"/>
+        </w:rPr>
         <w:t>Beneficios Esperados</w:t>
       </w:r>
       <w:r>
@@ -1954,7 +1947,61 @@
           <w:sz w:val="24"/>
           <w:szCs w:val="26"/>
         </w:rPr>
-        <w:t>para promover sus productos.</w:t>
+        <w:t xml:space="preserve">para promover sus </w:t>
+      </w:r>
+      <w:proofErr w:type="gramStart"/>
+      <w:r>
+        <w:rPr>
+          <w:rFonts w:eastAsiaTheme="majorEastAsia" w:cstheme="majorBidi"/>
+          <w:sz w:val="24"/>
+          <w:szCs w:val="26"/>
+        </w:rPr>
+        <w:t>productos.</w:t>
+      </w:r>
+      <w:r>
+        <w:rPr>
+          <w:rFonts w:eastAsiaTheme="majorEastAsia" w:cstheme="majorBidi"/>
+          <w:sz w:val="24"/>
+          <w:szCs w:val="26"/>
+        </w:rPr>
+        <w:t>(</w:t>
+      </w:r>
+      <w:proofErr w:type="spellStart"/>
+      <w:proofErr w:type="gramEnd"/>
+      <w:r>
+        <w:rPr>
+          <w:rFonts w:eastAsiaTheme="majorEastAsia" w:cstheme="majorBidi"/>
+          <w:sz w:val="24"/>
+          <w:szCs w:val="26"/>
+        </w:rPr>
+        <w:t>cmm</w:t>
+      </w:r>
+      <w:proofErr w:type="spellEnd"/>
+      <w:r>
+        <w:rPr>
+          <w:rFonts w:eastAsiaTheme="majorEastAsia" w:cstheme="majorBidi"/>
+          <w:sz w:val="24"/>
+          <w:szCs w:val="26"/>
+        </w:rPr>
+        <w:t xml:space="preserve">, </w:t>
+      </w:r>
+      <w:proofErr w:type="spellStart"/>
+      <w:r>
+        <w:rPr>
+          <w:rFonts w:eastAsiaTheme="majorEastAsia" w:cstheme="majorBidi"/>
+          <w:sz w:val="24"/>
+          <w:szCs w:val="26"/>
+        </w:rPr>
+        <w:t>iso</w:t>
+      </w:r>
+      <w:proofErr w:type="spellEnd"/>
+      <w:r>
+        <w:rPr>
+          <w:rFonts w:eastAsiaTheme="majorEastAsia" w:cstheme="majorBidi"/>
+          <w:sz w:val="24"/>
+          <w:szCs w:val="26"/>
+        </w:rPr>
+        <w:t>, certificaciones)</w:t>
       </w:r>
     </w:p>
     <w:p>
@@ -1983,7 +2030,17 @@
         <w:jc w:val="both"/>
       </w:pPr>
       <w:r>
-        <w:t>Nuestros clientes representantes del Gremio de Anticuario son los siguientes.</w:t>
+        <w:t xml:space="preserve">Nuestros clientes representantes del </w:t>
+      </w:r>
+      <w:r>
+        <w:rPr>
+          <w:b/>
+          <w:bCs/>
+        </w:rPr>
+        <w:t>Gremio de Anticuario</w:t>
+      </w:r>
+      <w:r>
+        <w:t xml:space="preserve"> son los siguientes.</w:t>
       </w:r>
     </w:p>
     <w:tbl>
@@ -2463,6 +2520,17 @@
       <w:r>
         <w:t xml:space="preserve">en la actualidad, la cual los dificulta para sus ventar y/o promociones de sus productos, esto conlleva a ventas bajas y miedo a perder su negocio por ello. </w:t>
       </w:r>
+      <w:r>
+        <w:t xml:space="preserve">(inconsistencia en los procesos y fallas de seguridad, evaluar procesos </w:t>
+      </w:r>
+      <w:proofErr w:type="spellStart"/>
+      <w:r>
+        <w:t>informaticos</w:t>
+      </w:r>
+      <w:proofErr w:type="spellEnd"/>
+      <w:r>
+        <w:t>)</w:t>
+      </w:r>
     </w:p>
     <w:p>
       <w:pPr>
@@ -2481,6 +2549,21 @@
       </w:r>
       <w:bookmarkEnd w:id="13"/>
       <w:bookmarkEnd w:id="14"/>
+    </w:p>
+    <w:p>
+      <w:proofErr w:type="spellStart"/>
+      <w:r>
+        <w:t>Area</w:t>
+      </w:r>
+      <w:proofErr w:type="spellEnd"/>
+      <w:r>
+        <w:t xml:space="preserve"> de explotación, </w:t>
+      </w:r>
+      <w:proofErr w:type="spellStart"/>
+      <w:r>
+        <w:t>informatica</w:t>
+      </w:r>
+      <w:proofErr w:type="spellEnd"/>
     </w:p>
     <w:p>
       <w:pPr>
@@ -2510,8 +2593,9 @@
       <w:bookmarkEnd w:id="16"/>
     </w:p>
     <w:p>
-      <w:bookmarkStart w:id="17" w:name="_GoBack"/>
-      <w:bookmarkEnd w:id="17"/>
+      <w:r>
+        <w:t>Opiniones y recomendaciones, reunión de cierre</w:t>
+      </w:r>
     </w:p>
     <w:p>
       <w:r>
@@ -2578,15 +2662,18 @@
         <w:spacing w:after="240"/>
         <w:jc w:val="both"/>
       </w:pPr>
-      <w:bookmarkStart w:id="18" w:name="_Toc11676976"/>
-      <w:bookmarkStart w:id="19" w:name="_Toc11677032"/>
+      <w:bookmarkStart w:id="17" w:name="_Toc11676976"/>
+      <w:bookmarkStart w:id="18" w:name="_Toc11677032"/>
       <w:r>
         <w:t>Fecha De La Auditoria</w:t>
       </w:r>
+      <w:bookmarkEnd w:id="17"/>
       <w:bookmarkEnd w:id="18"/>
+    </w:p>
+    <w:p>
+      <w:bookmarkStart w:id="19" w:name="_GoBack"/>
       <w:bookmarkEnd w:id="19"/>
     </w:p>
-    <w:p/>
     <w:sectPr>
       <w:footerReference w:type="default" r:id="rId9"/>
       <w:headerReference w:type="first" r:id="rId10"/>
@@ -2636,6 +2723,7 @@
         <w:docPartUnique/>
       </w:docPartObj>
     </w:sdtPr>
+    <w:sdtEndPr/>
     <w:sdtContent>
       <w:p>
         <w:pPr>
@@ -7456,7 +7544,7 @@
       </w:pPr>
     </w:pPrDefault>
   </w:docDefaults>
-  <w:latentStyles w:defLockedState="0" w:defUIPriority="99" w:defSemiHidden="0" w:defUnhideWhenUsed="0" w:defQFormat="0" w:count="375">
+  <w:latentStyles w:defLockedState="0" w:defUIPriority="99" w:defSemiHidden="0" w:defUnhideWhenUsed="0" w:defQFormat="0" w:count="376">
     <w:lsdException w:name="Normal" w:uiPriority="0" w:qFormat="1"/>
     <w:lsdException w:name="heading 1" w:uiPriority="9" w:qFormat="1"/>
     <w:lsdException w:name="heading 2" w:semiHidden="1" w:uiPriority="9" w:unhideWhenUsed="1" w:qFormat="1"/>
@@ -7562,7 +7650,6 @@
     <w:lsdException w:name="HTML Sample" w:semiHidden="1" w:unhideWhenUsed="1"/>
     <w:lsdException w:name="HTML Typewriter" w:semiHidden="1" w:unhideWhenUsed="1"/>
     <w:lsdException w:name="HTML Variable" w:semiHidden="1" w:unhideWhenUsed="1"/>
-    <w:lsdException w:name="Normal Table" w:semiHidden="1" w:unhideWhenUsed="1"/>
     <w:lsdException w:name="annotation subject" w:semiHidden="1" w:unhideWhenUsed="1"/>
     <w:lsdException w:name="No List" w:semiHidden="1" w:unhideWhenUsed="1"/>
     <w:lsdException w:name="Outline List 1" w:semiHidden="1" w:unhideWhenUsed="1"/>
@@ -7609,10 +7696,8 @@
     <w:lsdException w:name="Table Subtle 2" w:semiHidden="1" w:unhideWhenUsed="1"/>
     <w:lsdException w:name="Table Web 1" w:semiHidden="1" w:unhideWhenUsed="1"/>
     <w:lsdException w:name="Table Web 2" w:semiHidden="1" w:unhideWhenUsed="1"/>
-    <w:lsdException w:name="Table Web 3" w:semiHidden="1" w:unhideWhenUsed="1"/>
     <w:lsdException w:name="Balloon Text" w:semiHidden="1" w:unhideWhenUsed="1"/>
     <w:lsdException w:name="Table Grid" w:uiPriority="39"/>
-    <w:lsdException w:name="Table Theme" w:semiHidden="1" w:unhideWhenUsed="1"/>
     <w:lsdException w:name="Placeholder Text" w:semiHidden="1"/>
     <w:lsdException w:name="No Spacing" w:uiPriority="1" w:qFormat="1"/>
     <w:lsdException w:name="Light Shading" w:uiPriority="60"/>
@@ -7832,6 +7917,7 @@
     <w:lsdException w:name="Smart Hyperlink" w:semiHidden="1" w:unhideWhenUsed="1"/>
     <w:lsdException w:name="Hashtag" w:semiHidden="1" w:unhideWhenUsed="1"/>
     <w:lsdException w:name="Unresolved Mention" w:semiHidden="1" w:unhideWhenUsed="1"/>
+    <w:lsdException w:name="Smart Link" w:semiHidden="1" w:unhideWhenUsed="1"/>
   </w:latentStyles>
   <w:style w:type="paragraph" w:default="1" w:styleId="Normal">
     <w:name w:val="Normal"/>
@@ -7896,6 +7982,7 @@
   <w:style w:type="character" w:default="1" w:styleId="Fuentedeprrafopredeter">
     <w:name w:val="Default Paragraph Font"/>
     <w:uiPriority w:val="1"/>
+    <w:semiHidden/>
     <w:unhideWhenUsed/>
   </w:style>
   <w:style w:type="table" w:default="1" w:styleId="Tablanormal">
@@ -8684,7 +8771,7 @@
 </file>
 
 <file path=customXml/itemProps1.xml><?xml version="1.0" encoding="utf-8"?>
-<ds:datastoreItem xmlns:ds="http://schemas.openxmlformats.org/officeDocument/2006/customXml" ds:itemID="{553597D4-34FB-4D0F-9ECC-1D2808406D0D}">
+<ds:datastoreItem xmlns:ds="http://schemas.openxmlformats.org/officeDocument/2006/customXml" ds:itemID="{F9E5E8BF-D796-490A-9D05-FE749AB10AB8}">
   <ds:schemaRefs>
     <ds:schemaRef ds:uri="http://schemas.openxmlformats.org/officeDocument/2006/bibliography"/>
   </ds:schemaRefs>

</xml_diff>

<commit_message>
Informe de auditoria finalizado
</commit_message>
<xml_diff>
--- a/trabajos.inacap.2019/Seguridad y auditoria informática/Unidad 3/Auditoria - Informe Auditoría Ti.docx
+++ b/trabajos.inacap.2019/Seguridad y auditoria informática/Unidad 3/Auditoria - Informe Auditoría Ti.docx
@@ -18,7 +18,7 @@
         <mc:AlternateContent>
           <mc:Choice Requires="wps">
             <w:drawing>
-              <wp:anchor distT="0" distB="0" distL="114300" distR="114300" simplePos="0" relativeHeight="251659264" behindDoc="0" locked="0" layoutInCell="1" allowOverlap="1" wp14:anchorId="4827C7F5" wp14:editId="392ECAC3">
+              <wp:anchor distT="0" distB="0" distL="114300" distR="114300" simplePos="0" relativeHeight="251659264" behindDoc="0" locked="0" layoutInCell="1" allowOverlap="1" wp14:anchorId="13FE5C8A" wp14:editId="2030D734">
                 <wp:simplePos x="0" y="0"/>
                 <wp:positionH relativeFrom="margin">
                   <wp:align>center</wp:align>
@@ -75,7 +75,7 @@
                                 <w:szCs w:val="48"/>
                                 <w:lang w:eastAsia="es-CL"/>
                               </w:rPr>
-                              <w:t xml:space="preserve">Informe N°3 </w:t>
+                              <w:t>Auditoria y seguridad informática</w:t>
                             </w:r>
                           </w:p>
                           <w:p>
@@ -84,19 +84,19 @@
                               <w:jc w:val="center"/>
                               <w:rPr>
                                 <w:color w:val="404040" w:themeColor="text1" w:themeTint="BF"/>
-                                <w:sz w:val="48"/>
-                                <w:szCs w:val="48"/>
+                                <w:sz w:val="40"/>
+                                <w:szCs w:val="40"/>
                                 <w:lang w:eastAsia="es-CL"/>
                               </w:rPr>
                             </w:pPr>
                             <w:r>
                               <w:rPr>
                                 <w:color w:val="404040" w:themeColor="text1" w:themeTint="BF"/>
-                                <w:sz w:val="48"/>
-                                <w:szCs w:val="48"/>
+                                <w:sz w:val="40"/>
+                                <w:szCs w:val="40"/>
                                 <w:lang w:eastAsia="es-CL"/>
                               </w:rPr>
-                              <w:t>Gestión De Sí Mismo</w:t>
+                              <w:t>Gremio de anticuarios barrio Italia</w:t>
                             </w:r>
                           </w:p>
                           <w:p>
@@ -134,7 +134,7 @@
           </mc:Choice>
           <mc:Fallback>
             <w:pict>
-              <v:shapetype w14:anchorId="4827C7F5" id="_x0000_t202" coordsize="21600,21600" o:spt="202" path="m,l,21600r21600,l21600,xe">
+              <v:shapetype w14:anchorId="13FE5C8A" id="_x0000_t202" coordsize="21600,21600" o:spt="202" path="m,l,21600r21600,l21600,xe">
                 <v:stroke joinstyle="miter"/>
                 <v:path gradientshapeok="t" o:connecttype="rect"/>
               </v:shapetype>
@@ -159,7 +159,7 @@
                           <w:szCs w:val="48"/>
                           <w:lang w:eastAsia="es-CL"/>
                         </w:rPr>
-                        <w:t xml:space="preserve">Informe N°3 </w:t>
+                        <w:t>Auditoria y seguridad informática</w:t>
                       </w:r>
                     </w:p>
                     <w:p>
@@ -168,19 +168,19 @@
                         <w:jc w:val="center"/>
                         <w:rPr>
                           <w:color w:val="404040" w:themeColor="text1" w:themeTint="BF"/>
-                          <w:sz w:val="48"/>
-                          <w:szCs w:val="48"/>
+                          <w:sz w:val="40"/>
+                          <w:szCs w:val="40"/>
                           <w:lang w:eastAsia="es-CL"/>
                         </w:rPr>
                       </w:pPr>
                       <w:r>
                         <w:rPr>
                           <w:color w:val="404040" w:themeColor="text1" w:themeTint="BF"/>
-                          <w:sz w:val="48"/>
-                          <w:szCs w:val="48"/>
+                          <w:sz w:val="40"/>
+                          <w:szCs w:val="40"/>
                           <w:lang w:eastAsia="es-CL"/>
                         </w:rPr>
-                        <w:t>Gestión De Sí Mismo</w:t>
+                        <w:t>Gremio de anticuarios barrio Italia</w:t>
                       </w:r>
                     </w:p>
                     <w:p>
@@ -223,7 +223,7 @@
         <mc:AlternateContent>
           <mc:Choice Requires="wps">
             <w:drawing>
-              <wp:anchor distT="0" distB="0" distL="114300" distR="114300" simplePos="0" relativeHeight="251661312" behindDoc="0" locked="0" layoutInCell="1" allowOverlap="1" wp14:anchorId="7DD5B40B" wp14:editId="0A69154B">
+              <wp:anchor distT="0" distB="0" distL="114300" distR="114300" simplePos="0" relativeHeight="251661312" behindDoc="0" locked="0" layoutInCell="1" allowOverlap="1" wp14:anchorId="0CBC9ACB" wp14:editId="3A8B1A5D">
                 <wp:simplePos x="0" y="0"/>
                 <wp:positionH relativeFrom="margin">
                   <wp:posOffset>-635</wp:posOffset>
@@ -292,7 +292,14 @@
                                 <w:color w:val="404040" w:themeColor="text1" w:themeTint="BF"/>
                                 <w:lang w:eastAsia="es-CL"/>
                               </w:rPr>
-                              <w:t>Desarrollo del emprendimiento.</w:t>
+                              <w:t>Auditoria y seguridad informática</w:t>
+                            </w:r>
+                            <w:r>
+                              <w:rPr>
+                                <w:color w:val="404040" w:themeColor="text1" w:themeTint="BF"/>
+                                <w:lang w:eastAsia="es-CL"/>
+                              </w:rPr>
+                              <w:t>.</w:t>
                             </w:r>
                           </w:p>
                           <w:p>
@@ -356,14 +363,7 @@
                                 <w:color w:val="404040" w:themeColor="text1" w:themeTint="BF"/>
                                 <w:lang w:eastAsia="es-CL"/>
                               </w:rPr>
-                              <w:t>Carlos Leigthon</w:t>
-                            </w:r>
-                            <w:r>
-                              <w:rPr>
-                                <w:color w:val="404040" w:themeColor="text1" w:themeTint="BF"/>
-                                <w:lang w:eastAsia="es-CL"/>
-                              </w:rPr>
-                              <w:t>.</w:t>
+                              <w:t>Carlos Leigthon.</w:t>
                             </w:r>
                           </w:p>
                           <w:p>
@@ -396,7 +396,7 @@
                                 <w:color w:val="404040" w:themeColor="text1" w:themeTint="BF"/>
                                 <w:lang w:eastAsia="es-CL"/>
                               </w:rPr>
-                              <w:t>Aron Yerko Fuentes Jaime.</w:t>
+                              <w:t>Yerko Fuentes, Ivo Olivares, Felipe Inda.</w:t>
                             </w:r>
                           </w:p>
                           <w:p>
@@ -445,7 +445,14 @@
                                 <w:color w:val="404040" w:themeColor="text1" w:themeTint="BF"/>
                                 <w:lang w:eastAsia="es-CL"/>
                               </w:rPr>
-                              <w:t>07 de junio del 2019</w:t>
+                              <w:t>24</w:t>
+                            </w:r>
+                            <w:r>
+                              <w:rPr>
+                                <w:color w:val="404040" w:themeColor="text1" w:themeTint="BF"/>
+                                <w:lang w:eastAsia="es-CL"/>
+                              </w:rPr>
+                              <w:t xml:space="preserve"> de junio del 2019</w:t>
                             </w:r>
                           </w:p>
                           <w:p>
@@ -475,7 +482,7 @@
           </mc:Choice>
           <mc:Fallback>
             <w:pict>
-              <v:shape w14:anchorId="7DD5B40B" id="_x0000_s1027" type="#_x0000_t202" style="position:absolute;margin-left:-.05pt;margin-top:275.5pt;width:420pt;height:157.5pt;z-index:251661312;visibility:visible;mso-wrap-style:square;mso-width-percent:0;mso-height-percent:0;mso-wrap-distance-left:9pt;mso-wrap-distance-top:0;mso-wrap-distance-right:9pt;mso-wrap-distance-bottom:0;mso-position-horizontal:absolute;mso-position-horizontal-relative:margin;mso-position-vertical:absolute;mso-position-vertical-relative:text;mso-width-percent:0;mso-height-percent:0;mso-width-relative:margin;mso-height-relative:margin;v-text-anchor:top" o:gfxdata="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" filled="f" stroked="f">
+              <v:shape w14:anchorId="0CBC9ACB" id="_x0000_s1027" type="#_x0000_t202" style="position:absolute;margin-left:-.05pt;margin-top:275.5pt;width:420pt;height:157.5pt;z-index:251661312;visibility:visible;mso-wrap-style:square;mso-width-percent:0;mso-height-percent:0;mso-wrap-distance-left:9pt;mso-wrap-distance-top:0;mso-wrap-distance-right:9pt;mso-wrap-distance-bottom:0;mso-position-horizontal:absolute;mso-position-horizontal-relative:margin;mso-position-vertical:absolute;mso-position-vertical-relative:text;mso-width-percent:0;mso-height-percent:0;mso-width-relative:margin;mso-height-relative:margin;v-text-anchor:top" o:gfxdata="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" filled="f" stroked="f">
                 <v:textbox>
                   <w:txbxContent>
                     <w:p>
@@ -508,7 +515,14 @@
                           <w:color w:val="404040" w:themeColor="text1" w:themeTint="BF"/>
                           <w:lang w:eastAsia="es-CL"/>
                         </w:rPr>
-                        <w:t>Desarrollo del emprendimiento.</w:t>
+                        <w:t>Auditoria y seguridad informática</w:t>
+                      </w:r>
+                      <w:r>
+                        <w:rPr>
+                          <w:color w:val="404040" w:themeColor="text1" w:themeTint="BF"/>
+                          <w:lang w:eastAsia="es-CL"/>
+                        </w:rPr>
+                        <w:t>.</w:t>
                       </w:r>
                     </w:p>
                     <w:p>
@@ -572,14 +586,7 @@
                           <w:color w:val="404040" w:themeColor="text1" w:themeTint="BF"/>
                           <w:lang w:eastAsia="es-CL"/>
                         </w:rPr>
-                        <w:t>Carlos Leigthon</w:t>
-                      </w:r>
-                      <w:r>
-                        <w:rPr>
-                          <w:color w:val="404040" w:themeColor="text1" w:themeTint="BF"/>
-                          <w:lang w:eastAsia="es-CL"/>
-                        </w:rPr>
-                        <w:t>.</w:t>
+                        <w:t>Carlos Leigthon.</w:t>
                       </w:r>
                     </w:p>
                     <w:p>
@@ -612,7 +619,7 @@
                           <w:color w:val="404040" w:themeColor="text1" w:themeTint="BF"/>
                           <w:lang w:eastAsia="es-CL"/>
                         </w:rPr>
-                        <w:t>Aron Yerko Fuentes Jaime.</w:t>
+                        <w:t>Yerko Fuentes, Ivo Olivares, Felipe Inda.</w:t>
                       </w:r>
                     </w:p>
                     <w:p>
@@ -661,7 +668,14 @@
                           <w:color w:val="404040" w:themeColor="text1" w:themeTint="BF"/>
                           <w:lang w:eastAsia="es-CL"/>
                         </w:rPr>
-                        <w:t>07 de junio del 2019</w:t>
+                        <w:t>24</w:t>
+                      </w:r>
+                      <w:r>
+                        <w:rPr>
+                          <w:color w:val="404040" w:themeColor="text1" w:themeTint="BF"/>
+                          <w:lang w:eastAsia="es-CL"/>
+                        </w:rPr>
+                        <w:t xml:space="preserve"> de junio del 2019</w:t>
                       </w:r>
                     </w:p>
                     <w:p>
@@ -1576,9 +1590,6 @@
       </w:r>
     </w:p>
     <w:p>
-      <w:pPr>
-        <w:jc w:val="both"/>
-      </w:pPr>
       <w:r>
         <w:t xml:space="preserve">La empresa seleccionada para esta auditoria se conoce como </w:t>
       </w:r>
@@ -1597,7 +1608,453 @@
       <w:r>
         <w:t>A la vez, tiene una proyección, la cual buscan sentirse como un patrimonio cultural y vender productos fuera de lo común en la actualidad.</w:t>
       </w:r>
+      <w:r>
+        <w:br/>
+      </w:r>
+      <w:r>
+        <w:br/>
+        <w:t>Los miembros del gremio son:</w:t>
+      </w:r>
     </w:p>
+    <w:p>
+      <w:pPr>
+        <w:pStyle w:val="Prrafodelista"/>
+        <w:numPr>
+          <w:ilvl w:val="0"/>
+          <w:numId w:val="14"/>
+        </w:numPr>
+      </w:pPr>
+      <w:r>
+        <w:t>Antigüedades</w:t>
+      </w:r>
+      <w:r>
+        <w:t xml:space="preserve"> Arismendi.</w:t>
+      </w:r>
+    </w:p>
+    <w:p>
+      <w:pPr>
+        <w:pStyle w:val="Prrafodelista"/>
+        <w:numPr>
+          <w:ilvl w:val="0"/>
+          <w:numId w:val="14"/>
+        </w:numPr>
+      </w:pPr>
+      <w:r>
+        <w:t>El arca de don Luis.</w:t>
+      </w:r>
+    </w:p>
+    <w:p>
+      <w:pPr>
+        <w:pStyle w:val="Prrafodelista"/>
+        <w:numPr>
+          <w:ilvl w:val="0"/>
+          <w:numId w:val="14"/>
+        </w:numPr>
+      </w:pPr>
+      <w:r>
+        <w:t xml:space="preserve">Miguel </w:t>
+      </w:r>
+      <w:r>
+        <w:t>Núñez</w:t>
+      </w:r>
+      <w:r>
+        <w:t>.</w:t>
+      </w:r>
+    </w:p>
+    <w:p>
+      <w:pPr>
+        <w:pStyle w:val="Prrafodelista"/>
+        <w:numPr>
+          <w:ilvl w:val="0"/>
+          <w:numId w:val="14"/>
+        </w:numPr>
+      </w:pPr>
+      <w:r>
+        <w:t>Tapicería</w:t>
+      </w:r>
+      <w:r>
+        <w:t xml:space="preserve"> león.</w:t>
+      </w:r>
+    </w:p>
+    <w:p>
+      <w:pPr>
+        <w:pStyle w:val="Prrafodelista"/>
+        <w:numPr>
+          <w:ilvl w:val="0"/>
+          <w:numId w:val="14"/>
+        </w:numPr>
+      </w:pPr>
+      <w:r>
+        <w:t>Almacén</w:t>
+      </w:r>
+      <w:r>
+        <w:t xml:space="preserve"> </w:t>
+      </w:r>
+      <w:r>
+        <w:t>Caupolicán</w:t>
+      </w:r>
+      <w:r>
+        <w:t>.</w:t>
+      </w:r>
+    </w:p>
+    <w:p>
+      <w:pPr>
+        <w:pStyle w:val="Prrafodelista"/>
+        <w:numPr>
+          <w:ilvl w:val="0"/>
+          <w:numId w:val="14"/>
+        </w:numPr>
+      </w:pPr>
+      <w:r>
+        <w:t>Antigüedades</w:t>
+      </w:r>
+      <w:r>
+        <w:t xml:space="preserve"> Chin.</w:t>
+      </w:r>
+    </w:p>
+    <w:p>
+      <w:pPr>
+        <w:pStyle w:val="Prrafodelista"/>
+        <w:numPr>
+          <w:ilvl w:val="0"/>
+          <w:numId w:val="14"/>
+        </w:numPr>
+      </w:pPr>
+      <w:r>
+        <w:t>Rodrigo Miranda.</w:t>
+      </w:r>
+    </w:p>
+    <w:p>
+      <w:pPr>
+        <w:pStyle w:val="Prrafodelista"/>
+        <w:numPr>
+          <w:ilvl w:val="0"/>
+          <w:numId w:val="14"/>
+        </w:numPr>
+      </w:pPr>
+      <w:r>
+        <w:t>Antigüedades</w:t>
+      </w:r>
+      <w:r>
+        <w:t xml:space="preserve"> </w:t>
+      </w:r>
+      <w:r>
+        <w:t>Otárola</w:t>
+      </w:r>
+      <w:r>
+        <w:t>.</w:t>
+      </w:r>
+    </w:p>
+    <w:p>
+      <w:pPr>
+        <w:pStyle w:val="Prrafodelista"/>
+        <w:numPr>
+          <w:ilvl w:val="0"/>
+          <w:numId w:val="14"/>
+        </w:numPr>
+      </w:pPr>
+      <w:r>
+        <w:t>Pedro Nolasco</w:t>
+      </w:r>
+    </w:p>
+    <w:p>
+      <w:pPr>
+        <w:pStyle w:val="Prrafodelista"/>
+        <w:numPr>
+          <w:ilvl w:val="0"/>
+          <w:numId w:val="14"/>
+        </w:numPr>
+      </w:pPr>
+      <w:r>
+        <w:t>Restauraciones Pedro Silva.</w:t>
+      </w:r>
+    </w:p>
+    <w:p>
+      <w:pPr>
+        <w:pStyle w:val="Prrafodelista"/>
+        <w:numPr>
+          <w:ilvl w:val="0"/>
+          <w:numId w:val="14"/>
+        </w:numPr>
+      </w:pPr>
+      <w:r>
+        <w:t>Lámparas</w:t>
+      </w:r>
+      <w:r>
+        <w:t xml:space="preserve"> Kotes.</w:t>
+      </w:r>
+    </w:p>
+    <w:p>
+      <w:pPr>
+        <w:pStyle w:val="Prrafodelista"/>
+        <w:numPr>
+          <w:ilvl w:val="0"/>
+          <w:numId w:val="14"/>
+        </w:numPr>
+      </w:pPr>
+      <w:r>
+        <w:t>Antigüedades María Elena.</w:t>
+      </w:r>
+    </w:p>
+    <w:p>
+      <w:pPr>
+        <w:pStyle w:val="Prrafodelista"/>
+        <w:numPr>
+          <w:ilvl w:val="0"/>
+          <w:numId w:val="14"/>
+        </w:numPr>
+      </w:pPr>
+      <w:r>
+        <w:t>El baúl.</w:t>
+      </w:r>
+    </w:p>
+    <w:p>
+      <w:pPr>
+        <w:pStyle w:val="Prrafodelista"/>
+        <w:numPr>
+          <w:ilvl w:val="0"/>
+          <w:numId w:val="14"/>
+        </w:numPr>
+      </w:pPr>
+      <w:r>
+        <w:t>Recuerdo de los años 40</w:t>
+      </w:r>
+    </w:p>
+    <w:p>
+      <w:pPr>
+        <w:pStyle w:val="Prrafodelista"/>
+        <w:numPr>
+          <w:ilvl w:val="0"/>
+          <w:numId w:val="14"/>
+        </w:numPr>
+      </w:pPr>
+      <w:r>
+        <w:t>Celso Narbona.</w:t>
+      </w:r>
+    </w:p>
+    <w:p>
+      <w:pPr>
+        <w:pStyle w:val="Prrafodelista"/>
+        <w:numPr>
+          <w:ilvl w:val="0"/>
+          <w:numId w:val="14"/>
+        </w:numPr>
+      </w:pPr>
+      <w:r>
+        <w:t>Transporte.</w:t>
+      </w:r>
+    </w:p>
+    <w:p>
+      <w:pPr>
+        <w:pStyle w:val="Prrafodelista"/>
+        <w:numPr>
+          <w:ilvl w:val="0"/>
+          <w:numId w:val="14"/>
+        </w:numPr>
+      </w:pPr>
+      <w:r>
+        <w:t>Restauraciones Salvador Lamur y Liberia.</w:t>
+      </w:r>
+    </w:p>
+    <w:p>
+      <w:pPr>
+        <w:pStyle w:val="Prrafodelista"/>
+        <w:numPr>
+          <w:ilvl w:val="0"/>
+          <w:numId w:val="14"/>
+        </w:numPr>
+      </w:pPr>
+      <w:r>
+        <w:t>Puro amor.</w:t>
+      </w:r>
+    </w:p>
+    <w:p>
+      <w:pPr>
+        <w:pStyle w:val="Prrafodelista"/>
+        <w:numPr>
+          <w:ilvl w:val="0"/>
+          <w:numId w:val="14"/>
+        </w:numPr>
+      </w:pPr>
+      <w:r>
+        <w:t>Minimarket.</w:t>
+      </w:r>
+    </w:p>
+    <w:p/>
+    <w:p>
+      <w:r>
+        <w:t>Las principales actividades del negocio.</w:t>
+      </w:r>
+    </w:p>
+    <w:p>
+      <w:r>
+        <w:t xml:space="preserve">Lo siguiente basado en 19 anticuarios del gremio, los cuales ejercen </w:t>
+      </w:r>
+      <w:r>
+        <w:t>más</w:t>
+      </w:r>
+      <w:r>
+        <w:t xml:space="preserve"> de una actividad en su negocio. </w:t>
+      </w:r>
+    </w:p>
+    <w:p>
+      <w:pPr>
+        <w:pStyle w:val="Prrafodelista"/>
+        <w:numPr>
+          <w:ilvl w:val="0"/>
+          <w:numId w:val="15"/>
+        </w:numPr>
+      </w:pPr>
+      <w:r>
+        <w:t>Venta de productos - 63.2 % - 12 personas</w:t>
+      </w:r>
+      <w:r>
+        <w:t>.</w:t>
+      </w:r>
+    </w:p>
+    <w:p>
+      <w:pPr>
+        <w:pStyle w:val="Prrafodelista"/>
+        <w:numPr>
+          <w:ilvl w:val="0"/>
+          <w:numId w:val="15"/>
+        </w:numPr>
+      </w:pPr>
+      <w:r>
+        <w:t>Servicios – 63.2 % - 12 personas (Restauración)</w:t>
+      </w:r>
+      <w:r>
+        <w:t>.</w:t>
+      </w:r>
+    </w:p>
+    <w:p>
+      <w:pPr>
+        <w:pStyle w:val="Prrafodelista"/>
+        <w:numPr>
+          <w:ilvl w:val="0"/>
+          <w:numId w:val="15"/>
+        </w:numPr>
+      </w:pPr>
+      <w:r>
+        <w:t>Subvención - 15.8 % - 3 personas.</w:t>
+      </w:r>
+    </w:p>
+    <w:p>
+      <w:pPr>
+        <w:pStyle w:val="Prrafodelista"/>
+        <w:numPr>
+          <w:ilvl w:val="0"/>
+          <w:numId w:val="15"/>
+        </w:numPr>
+      </w:pPr>
+      <w:r>
+        <w:t>Transporte – 5.3 % - 1 persona.</w:t>
+      </w:r>
+    </w:p>
+    <w:p/>
+    <w:p/>
+    <w:p/>
+    <w:p>
+      <w:r>
+        <w:lastRenderedPageBreak/>
+        <w:t>Medios de pago</w:t>
+      </w:r>
+    </w:p>
+    <w:p>
+      <w:pPr>
+        <w:pStyle w:val="Prrafodelista"/>
+        <w:numPr>
+          <w:ilvl w:val="0"/>
+          <w:numId w:val="16"/>
+        </w:numPr>
+      </w:pPr>
+      <w:r>
+        <w:t>Tarjeta Debito/Crédito – 36.8 % - 7 personas.</w:t>
+      </w:r>
+    </w:p>
+    <w:p>
+      <w:pPr>
+        <w:pStyle w:val="Prrafodelista"/>
+        <w:numPr>
+          <w:ilvl w:val="0"/>
+          <w:numId w:val="16"/>
+        </w:numPr>
+      </w:pPr>
+      <w:r>
+        <w:t>Efectivo – 100 % - 19 personas.</w:t>
+      </w:r>
+    </w:p>
+    <w:p>
+      <w:pPr>
+        <w:pStyle w:val="Prrafodelista"/>
+        <w:numPr>
+          <w:ilvl w:val="0"/>
+          <w:numId w:val="16"/>
+        </w:numPr>
+      </w:pPr>
+      <w:r>
+        <w:t>Cheque – 57.9 % - 11 personas.</w:t>
+      </w:r>
+    </w:p>
+    <w:p>
+      <w:pPr>
+        <w:pStyle w:val="Prrafodelista"/>
+        <w:numPr>
+          <w:ilvl w:val="0"/>
+          <w:numId w:val="16"/>
+        </w:numPr>
+      </w:pPr>
+      <w:r>
+        <w:t>Transferencia – 36.8 % - 7 personas.</w:t>
+      </w:r>
+    </w:p>
+    <w:p/>
+    <w:p>
+      <w:r>
+        <w:t>Solo un 36.8 % de los anticuarios tiene contabilizados los productos del local.</w:t>
+      </w:r>
+    </w:p>
+    <w:p>
+      <w:r>
+        <w:t>En promedio un 87.5 % de los empresarios tienen conocimientos de redes sociales.</w:t>
+      </w:r>
+    </w:p>
+    <w:p>
+      <w:r>
+        <w:t>Tan solo un 26.3% de los empresarios utilizan plataformas de e-Commerce para ofertar sus productos.</w:t>
+      </w:r>
+      <w:r>
+        <w:br/>
+      </w:r>
+      <w:r>
+        <w:br/>
+        <w:t>Según la percepción de los trabajadores, consideran que su trabajo tiene valor perse, como patrimonio cultural, lo cual esta respaldado en actividades que se han ejercido durante más de 40 años.</w:t>
+      </w:r>
+    </w:p>
+    <w:p>
+      <w:r>
+        <w:t>Según la percepción de los empresarios, un 89.5 % de las ventas son concretadas por compatriotas, y los extranjeros, según este mismo parámetro, no concretan ventas en ningún caso.</w:t>
+      </w:r>
+    </w:p>
+    <w:p>
+      <w:r>
+        <w:t>Existen algunos miembros del gremio que no cuentan con regularización con SII</w:t>
+      </w:r>
+      <w:r>
+        <w:t>.</w:t>
+      </w:r>
+    </w:p>
+    <w:p>
+      <w:r>
+        <w:t>Dentro del gremio existe una inconformidad de sus integrantes, alrededor de un 16 %, por lo que resisten a cooperar o pagar una cuota de mantención de los sistemas.</w:t>
+      </w:r>
+    </w:p>
+    <w:p>
+      <w:r>
+        <w:t xml:space="preserve">Los empresarios no cuentan con planes de venta ni promociones, aun así, realizan esporádicamente actividades que fomentan la venta, un 57.9 % </w:t>
+      </w:r>
+    </w:p>
+    <w:p/>
     <w:p>
       <w:pPr>
         <w:ind w:firstLine="708"/>
@@ -1664,7 +2121,7 @@
               <w:jc w:val="both"/>
             </w:pPr>
             <w:r>
-              <w:t>"Nos apasionamos por ofrecer productos con un grado de historia hacia nuestros clientes y tener un servicio de excelencia. "</w:t>
+              <w:t>Que la historia del gremio de anticuarios sea conocida en todo chile, y que los oficios con valor cultural e histórico no se pierdan en el tiempo.</w:t>
             </w:r>
           </w:p>
         </w:tc>
@@ -1698,7 +2155,7 @@
               <w:jc w:val="both"/>
             </w:pPr>
             <w:r>
-              <w:t>------------------------------------------------------------------------------------------------------------------------</w:t>
+              <w:t>Ser un centro histórico de la comuna de Ñuñoa, y que las personas, mediante nuestra actividad, puedan apreciar el valor histórico de los productos colectados.</w:t>
             </w:r>
           </w:p>
         </w:tc>
@@ -1774,7 +2231,15 @@
         <w:jc w:val="both"/>
       </w:pPr>
       <w:r>
-        <w:t>Gracias a ello, tener la forma de promocionarse a si mismo en un futuro.</w:t>
+        <w:t xml:space="preserve">Gracias a ello, tener la forma de promocionarse a </w:t>
+      </w:r>
+      <w:proofErr w:type="spellStart"/>
+      <w:r>
+        <w:t>si</w:t>
+      </w:r>
+      <w:proofErr w:type="spellEnd"/>
+      <w:r>
+        <w:t xml:space="preserve"> mismo en un futuro.</w:t>
       </w:r>
     </w:p>
     <w:p>
@@ -1793,6 +2258,11 @@
     <w:p>
       <w:pPr>
         <w:jc w:val="both"/>
+      </w:pPr>
+    </w:p>
+    <w:p>
+      <w:pPr>
+        <w:jc w:val="both"/>
         <w:rPr>
           <w:b/>
         </w:rPr>
@@ -1801,6 +2271,7 @@
         <w:rPr>
           <w:b/>
         </w:rPr>
+        <w:lastRenderedPageBreak/>
         <w:t>Soporte Informático Existente</w:t>
       </w:r>
       <w:r>
@@ -1811,9 +2282,6 @@
       </w:r>
     </w:p>
     <w:p>
-      <w:pPr>
-        <w:jc w:val="both"/>
-      </w:pPr>
       <w:r>
         <w:t xml:space="preserve">En la actualidad, el Gremio De Anticuarios Y Artesanos </w:t>
       </w:r>
@@ -1836,7 +2304,13 @@
         <w:t>”</w:t>
       </w:r>
       <w:r>
-        <w:t xml:space="preserve">, la razón radica en las personas que trabajan aquí, ya que son gentes mayores de edad </w:t>
+        <w:t xml:space="preserve">, la razón radica en las personas que trabajan aquí, ya que son </w:t>
+      </w:r>
+      <w:r>
+        <w:t>personas</w:t>
+      </w:r>
+      <w:r>
+        <w:t xml:space="preserve"> mayores de edad </w:t>
       </w:r>
       <w:r>
         <w:rPr>
@@ -1845,9 +2319,130 @@
         <w:t>(50 años hacia delante aprox.)</w:t>
       </w:r>
       <w:r>
-        <w:t xml:space="preserve"> con nulo conocimiento del uso de la tecnología.</w:t>
+        <w:t xml:space="preserve"> con nulo conocimiento </w:t>
+      </w:r>
+      <w:r>
+        <w:t>tecnológico</w:t>
+      </w:r>
+      <w:r>
+        <w:t>.</w:t>
+      </w:r>
+      <w:r>
+        <w:br/>
       </w:r>
     </w:p>
+    <w:p>
+      <w:pPr>
+        <w:rPr>
+          <w:b/>
+          <w:bCs/>
+        </w:rPr>
+      </w:pPr>
+      <w:r>
+        <w:rPr>
+          <w:b/>
+          <w:bCs/>
+        </w:rPr>
+        <w:t>Determinación de la problemática</w:t>
+      </w:r>
+      <w:r>
+        <w:rPr>
+          <w:b/>
+          <w:bCs/>
+        </w:rPr>
+        <w:t>.</w:t>
+      </w:r>
+    </w:p>
+    <w:p>
+      <w:r>
+        <w:t xml:space="preserve">La solución estaría principalmente centrada en la capacitación de los miembros del gremio anticuarios, para poder operar tecnologías que apoyen sus procesos de negocio, según palabras de los anticuarios, su principal preocupación es la disminución de la venta durante el </w:t>
+      </w:r>
+      <w:r>
+        <w:t>último</w:t>
+      </w:r>
+      <w:r>
+        <w:t xml:space="preserve"> tiempo,</w:t>
+      </w:r>
+      <w:r>
+        <w:t xml:space="preserve"> también</w:t>
+      </w:r>
+      <w:r>
+        <w:t xml:space="preserve"> su baja vinculación con el medio, esto originado del explosivo aumento del valor del terreno, lo cual dificulta cada día mas poder solventar los gastos de locación.</w:t>
+      </w:r>
+    </w:p>
+    <w:p>
+      <w:r>
+        <w:t xml:space="preserve">Para los anticuarios, el </w:t>
+      </w:r>
+      <w:r>
+        <w:t>Core</w:t>
+      </w:r>
+      <w:r>
+        <w:t xml:space="preserve"> del negocio es la venta, pero en la situación en la que se encuentran es difícil realizar ventas a un publico masificado, ya que sus productos </w:t>
+      </w:r>
+      <w:r>
+        <w:t>corresponden al segmento de tercera necesidad, por lo cual, las personas son sensibles a sus emociones momentáneas para concretar una transacción, e incluso, el ánimo del día para elegir que sitio visitar.</w:t>
+      </w:r>
+    </w:p>
+    <w:p>
+      <w:pPr>
+        <w:rPr>
+          <w:b/>
+          <w:bCs/>
+        </w:rPr>
+      </w:pPr>
+      <w:r>
+        <w:rPr>
+          <w:b/>
+          <w:bCs/>
+        </w:rPr>
+        <w:t>Posibles soluciones.</w:t>
+      </w:r>
+      <w:r>
+        <w:rPr>
+          <w:b/>
+          <w:bCs/>
+        </w:rPr>
+        <w:t xml:space="preserve"> </w:t>
+      </w:r>
+    </w:p>
+    <w:p>
+      <w:r>
+        <w:t>Basado en las conjeturas anteriores, el anticuario debe apuntar al ámbito emocional del cliente para lograr concretar sus ventas.</w:t>
+      </w:r>
+    </w:p>
+    <w:p>
+      <w:r>
+        <w:t>Para lograr penetrar en un publico mas masivo, es necesario en un 100% realizar incursiones en las redes sociales y plataformas de e-Commerce</w:t>
+      </w:r>
+      <w:r>
+        <w:t xml:space="preserve">, ya que la forma de venta mas efectiva es esta, logrando promocionar productos, sin esfuerzo, pero sobre la base de un esfuerzo inicial que consta de la capacitación, selección de fotos y productos, plan de vitrina para mantenerse vigente, sea este de pago o no, y el </w:t>
+      </w:r>
+      <w:proofErr w:type="spellStart"/>
+      <w:r>
+        <w:t>upload</w:t>
+      </w:r>
+      <w:proofErr w:type="spellEnd"/>
+      <w:r>
+        <w:t xml:space="preserve"> de todos los datos de interés para mejorar la receptibilidad de las actividades de negocio hacia los clientes.</w:t>
+      </w:r>
+    </w:p>
+    <w:p>
+      <w:r>
+        <w:t>Otra forma de solventar su situación seria recurrir a las nombradas subvenciones, las cuales se pueden obtener con el argumento de contener oficios que merecen ser rescatados, por su valor histórico y cultural.</w:t>
+      </w:r>
+    </w:p>
+    <w:p>
+      <w:r>
+        <w:t>Otra opción seria considerar agregar nuevas actividades al negocio, que sean compatibles con el giro actual y que reporten beneficios, la calidad de estos resultados dependen del análisis del nuevo proceso de negocio a agregar, y su impacto de cara a los clientes.</w:t>
+      </w:r>
+    </w:p>
+    <w:p>
+      <w:r>
+        <w:t>En el entorno actual, es necesario contar con un operador del entorno virtual, con la finalidad de mantener una persona especialista y ocupada como labor principal el lograr dar una buena vitrina de productos a los miembros del gremio anticuarios, esto tiene como requisito una remuneración que deberá ser considerada dentro de los costos de mantenimiento del gremio.</w:t>
+      </w:r>
+    </w:p>
+    <w:p/>
     <w:p>
       <w:pPr>
         <w:spacing w:after="160" w:line="259" w:lineRule="auto"/>
@@ -1870,7 +2465,7 @@
       <w:bookmarkStart w:id="4" w:name="_Toc11677025"/>
       <w:r>
         <w:lastRenderedPageBreak/>
-        <w:t>Campo De Acción O Área A Auditar</w:t>
+        <w:t>Campo De Acción O Área Para Auditar</w:t>
       </w:r>
       <w:r>
         <w:t>.</w:t>
@@ -1881,6 +2476,11 @@
     <w:p>
       <w:r>
         <w:t>Según nuestro juicio experto y la visita a terreno que se ha tenido con la empresa con anterioridad, es justo aclarar que las áreas o alcances que se puede implementar en esta auditoria son la “Explotación y Dirección”, las cuales esta está enfocada a gestión y explotación de los recursos que la empresa posee.</w:t>
+      </w:r>
+    </w:p>
+    <w:p>
+      <w:r>
+        <w:t>Lo anterior ligado a la operabilidad actual del negocio, en este momento no representa mayores problemas, debido a los bajos volúmenes de venta y atención a clientes, por lo que es el momento indicado para mejorar la gestión, y luego de eso, generar un plan de ventas y marketing apropiado a un entorno web, con todos sus requerimientos de operabilidad, y restricciones de posicionamiento, etc.</w:t>
       </w:r>
     </w:p>
     <w:p>
@@ -1896,9 +2496,6 @@
       <w:bookmarkStart w:id="5" w:name="_Toc11676970"/>
       <w:bookmarkStart w:id="6" w:name="_Toc11677026"/>
       <w:r>
-        <w:rPr>
-          <w:highlight w:val="yellow"/>
-        </w:rPr>
         <w:t>Beneficios Esperados</w:t>
       </w:r>
       <w:r>
@@ -1949,59 +2546,175 @@
         </w:rPr>
         <w:t xml:space="preserve">para promover sus </w:t>
       </w:r>
-      <w:proofErr w:type="gramStart"/>
       <w:r>
         <w:rPr>
           <w:rFonts w:eastAsiaTheme="majorEastAsia" w:cstheme="majorBidi"/>
           <w:sz w:val="24"/>
           <w:szCs w:val="26"/>
         </w:rPr>
-        <w:t>productos.</w:t>
-      </w:r>
-      <w:r>
+        <w:t xml:space="preserve">productos. </w:t>
+      </w:r>
+    </w:p>
+    <w:p>
+      <w:pPr>
+        <w:spacing w:after="160" w:line="259" w:lineRule="auto"/>
+        <w:jc w:val="both"/>
         <w:rPr>
           <w:rFonts w:eastAsiaTheme="majorEastAsia" w:cstheme="majorBidi"/>
           <w:sz w:val="24"/>
           <w:szCs w:val="26"/>
         </w:rPr>
-        <w:t>(</w:t>
-      </w:r>
-      <w:proofErr w:type="spellStart"/>
-      <w:proofErr w:type="gramEnd"/>
+      </w:pPr>
       <w:r>
         <w:rPr>
           <w:rFonts w:eastAsiaTheme="majorEastAsia" w:cstheme="majorBidi"/>
           <w:sz w:val="24"/>
           <w:szCs w:val="26"/>
         </w:rPr>
-        <w:t>cmm</w:t>
-      </w:r>
-      <w:proofErr w:type="spellEnd"/>
+        <w:t>En este caso particular, el gremio no puede aspirar a obtener una certificación ISO o lograr un modelo de madurez decente, debido a que no se cuenta con una base, ni de conocimiento ni de infraestructura adecuados para tales propósitos, considerando los costos y tiempos.</w:t>
+      </w:r>
       <w:r>
         <w:rPr>
           <w:rFonts w:eastAsiaTheme="majorEastAsia" w:cstheme="majorBidi"/>
           <w:sz w:val="24"/>
           <w:szCs w:val="26"/>
         </w:rPr>
-        <w:t xml:space="preserve">, </w:t>
-      </w:r>
-      <w:proofErr w:type="spellStart"/>
+        <w:br/>
+      </w:r>
       <w:r>
         <w:rPr>
           <w:rFonts w:eastAsiaTheme="majorEastAsia" w:cstheme="majorBidi"/>
           <w:sz w:val="24"/>
           <w:szCs w:val="26"/>
         </w:rPr>
-        <w:t>iso</w:t>
-      </w:r>
-      <w:proofErr w:type="spellEnd"/>
-      <w:r>
+        <w:br/>
+        <w:t>La calidad de la solución se ve limitada por la limitada base de conocimiento actual de los miembros del gremio y los recursos que están dispuestos a desplegar para lograr un desempeño competitivo dentro de los negocios del rubro.</w:t>
+      </w:r>
+    </w:p>
+    <w:p>
+      <w:pPr>
+        <w:spacing w:after="160" w:line="259" w:lineRule="auto"/>
+        <w:jc w:val="both"/>
         <w:rPr>
           <w:rFonts w:eastAsiaTheme="majorEastAsia" w:cstheme="majorBidi"/>
           <w:sz w:val="24"/>
           <w:szCs w:val="26"/>
         </w:rPr>
-        <w:t>, certificaciones)</w:t>
+      </w:pPr>
+      <w:r>
+        <w:rPr>
+          <w:rFonts w:eastAsiaTheme="majorEastAsia" w:cstheme="majorBidi"/>
+          <w:sz w:val="24"/>
+          <w:szCs w:val="26"/>
+        </w:rPr>
+        <w:t>Realizando una investigación comparativa, los miembros de otros grupos de anticuaros se encuentran en una situación similar en la cual no pueden dilucidar de buena manera, formas de poder solventar su situación actual, enfrentándose a las mismas variables de aumento del costo de piso y disminución de las ventas.</w:t>
+      </w:r>
+    </w:p>
+    <w:p>
+      <w:pPr>
+        <w:spacing w:after="160" w:line="259" w:lineRule="auto"/>
+        <w:jc w:val="both"/>
+        <w:rPr>
+          <w:rFonts w:eastAsiaTheme="majorEastAsia" w:cstheme="majorBidi"/>
+          <w:sz w:val="24"/>
+          <w:szCs w:val="26"/>
+        </w:rPr>
+      </w:pPr>
+      <w:r>
+        <w:rPr>
+          <w:rFonts w:eastAsiaTheme="majorEastAsia" w:cstheme="majorBidi"/>
+          <w:sz w:val="24"/>
+          <w:szCs w:val="26"/>
+        </w:rPr>
+        <w:t>Después de la implementación se espera una mayor afluencia de público, por lo que es mas posible captar un cliente con intenciones de comprar</w:t>
+      </w:r>
+      <w:r>
+        <w:rPr>
+          <w:rFonts w:eastAsiaTheme="majorEastAsia" w:cstheme="majorBidi"/>
+          <w:sz w:val="24"/>
+          <w:szCs w:val="26"/>
+        </w:rPr>
+        <w:t>.</w:t>
+      </w:r>
+    </w:p>
+    <w:p>
+      <w:pPr>
+        <w:spacing w:after="160" w:line="259" w:lineRule="auto"/>
+        <w:jc w:val="both"/>
+        <w:rPr>
+          <w:rFonts w:eastAsiaTheme="majorEastAsia" w:cstheme="majorBidi"/>
+          <w:sz w:val="24"/>
+          <w:szCs w:val="26"/>
+        </w:rPr>
+      </w:pPr>
+      <w:r>
+        <w:rPr>
+          <w:rFonts w:eastAsiaTheme="majorEastAsia" w:cstheme="majorBidi"/>
+          <w:sz w:val="24"/>
+          <w:szCs w:val="26"/>
+        </w:rPr>
+        <w:t xml:space="preserve">La problemática de la obtención de fondos también puede ser solventada por la obtención de subvenciones, pero esto </w:t>
+      </w:r>
+      <w:r>
+        <w:rPr>
+          <w:rFonts w:eastAsiaTheme="majorEastAsia" w:cstheme="majorBidi"/>
+          <w:sz w:val="24"/>
+          <w:szCs w:val="26"/>
+        </w:rPr>
+        <w:t>esté sujeto</w:t>
+      </w:r>
+      <w:r>
+        <w:rPr>
+          <w:rFonts w:eastAsiaTheme="majorEastAsia" w:cstheme="majorBidi"/>
+          <w:sz w:val="24"/>
+          <w:szCs w:val="26"/>
+        </w:rPr>
+        <w:t xml:space="preserve"> a una temporalidad y circunstancias en las cuales fueron otorgados tales privilegios, por lo que no es una solución viable en el largo plazo.</w:t>
+      </w:r>
+    </w:p>
+    <w:p>
+      <w:pPr>
+        <w:rPr>
+          <w:rFonts w:eastAsiaTheme="majorEastAsia" w:cstheme="majorBidi"/>
+          <w:sz w:val="24"/>
+          <w:szCs w:val="26"/>
+        </w:rPr>
+      </w:pPr>
+      <w:bookmarkStart w:id="7" w:name="_Toc11676971"/>
+      <w:bookmarkStart w:id="8" w:name="_Toc11677027"/>
+      <w:r>
+        <w:rPr>
+          <w:rFonts w:eastAsiaTheme="majorEastAsia" w:cstheme="majorBidi"/>
+          <w:sz w:val="24"/>
+          <w:szCs w:val="26"/>
+        </w:rPr>
+        <w:t>Se ha realizado un análisis de los principales procesos en el negocio de las antigüedades, y se han identificado varias prácticas contrarias a un alto desempeño del negocio, como la poca o nula mantención de las instalaciones de trabajo</w:t>
+      </w:r>
+      <w:r>
+        <w:rPr>
+          <w:rFonts w:eastAsiaTheme="majorEastAsia" w:cstheme="majorBidi"/>
+          <w:sz w:val="24"/>
+          <w:szCs w:val="26"/>
+        </w:rPr>
+        <w:br/>
+      </w:r>
+    </w:p>
+    <w:p>
+      <w:pPr>
+        <w:spacing w:after="160" w:line="259" w:lineRule="auto"/>
+        <w:rPr>
+          <w:rFonts w:eastAsiaTheme="majorEastAsia" w:cstheme="majorBidi"/>
+          <w:sz w:val="24"/>
+          <w:szCs w:val="26"/>
+        </w:rPr>
+      </w:pPr>
+      <w:r>
+        <w:rPr>
+          <w:rFonts w:eastAsiaTheme="majorEastAsia" w:cstheme="majorBidi"/>
+          <w:sz w:val="24"/>
+          <w:szCs w:val="26"/>
+        </w:rPr>
+        <w:br w:type="page"/>
       </w:r>
     </w:p>
     <w:p>
@@ -2014,9 +2727,8 @@
         <w:spacing w:after="240"/>
         <w:jc w:val="both"/>
       </w:pPr>
-      <w:bookmarkStart w:id="7" w:name="_Toc11676971"/>
-      <w:bookmarkStart w:id="8" w:name="_Toc11677027"/>
-      <w:r>
+      <w:r>
+        <w:lastRenderedPageBreak/>
         <w:t>Cliente De La Auditoria: Empresa</w:t>
       </w:r>
       <w:r>
@@ -2329,7 +3041,15 @@
                 <w:sz w:val="24"/>
                 <w:szCs w:val="24"/>
               </w:rPr>
-              <w:t>Numero Telefónico</w:t>
+              <w:t>Número</w:t>
+            </w:r>
+            <w:r>
+              <w:rPr>
+                <w:b/>
+                <w:sz w:val="24"/>
+                <w:szCs w:val="24"/>
+              </w:rPr>
+              <w:t xml:space="preserve"> Telefónico</w:t>
             </w:r>
           </w:p>
         </w:tc>
@@ -2523,13 +3243,25 @@
       <w:r>
         <w:t xml:space="preserve">(inconsistencia en los procesos y fallas de seguridad, evaluar procesos </w:t>
       </w:r>
-      <w:proofErr w:type="spellStart"/>
-      <w:r>
-        <w:t>informaticos</w:t>
-      </w:r>
-      <w:proofErr w:type="spellEnd"/>
+      <w:r>
+        <w:t>informáticos</w:t>
+      </w:r>
       <w:r>
         <w:t>)</w:t>
+      </w:r>
+    </w:p>
+    <w:p>
+      <w:r>
+        <w:t xml:space="preserve">Los objetivos de esta auditoria es identificar los procesos de negocios que presentan inconsistencias y redundancias, con le fin de eliminarlos o modificarlos a una versión optimizada que no desperdicie </w:t>
+      </w:r>
+      <w:r>
+        <w:t>tantos recursos humanos</w:t>
+      </w:r>
+      <w:r>
+        <w:t>, de tiempo y de activos</w:t>
+      </w:r>
+      <w:r>
+        <w:t>.</w:t>
       </w:r>
     </w:p>
     <w:p>
@@ -2551,24 +3283,25 @@
       <w:bookmarkEnd w:id="14"/>
     </w:p>
     <w:p>
-      <w:proofErr w:type="spellStart"/>
-      <w:r>
-        <w:t>Area</w:t>
-      </w:r>
-      <w:proofErr w:type="spellEnd"/>
+      <w:r>
+        <w:t>Área</w:t>
+      </w:r>
       <w:r>
         <w:t xml:space="preserve"> de explotación, </w:t>
       </w:r>
-      <w:proofErr w:type="spellStart"/>
-      <w:r>
-        <w:t>informatica</w:t>
-      </w:r>
-      <w:proofErr w:type="spellEnd"/>
+      <w:r>
+        <w:t>gestión, esto a sido definido de esta manera, a pesar de que el objetivo principal es la auditoria en informática, el gremio de anticuarios no cuenta con equipos necesarios para la explotación, y además de eso cuenta con serios déficits en el área de gestión, por lo que es necesario un repaso por la gestión antes de involucrar áreas más elevadas de operabilidad.</w:t>
+      </w:r>
     </w:p>
     <w:p>
-      <w:pPr>
-        <w:spacing w:after="160" w:line="259" w:lineRule="auto"/>
-      </w:pPr>
+      <w:r>
+        <w:t>En este caso, los auditados son 19 miembros de un gremio de anticuarios, los cuales cuentan con giro en área de servicios, ventas y transporte, siendo su fuerte el proceso de ventas.</w:t>
+      </w:r>
+    </w:p>
+    <w:p>
+      <w:r>
+        <w:t xml:space="preserve">Las aristas para observar son sus procesos de administración financiera y ejecutiva, la calidad del servicio, el feedback que reciben de sus clientes, la forma que tienen de llegar a estos con sus productos y servicios, y la sanidad al interior del gremio, ya que mediante este se realizan las gestiones para lograr una profunda modificación en los flujos de trabajo y procesos de negocio. </w:t>
+      </w:r>
       <w:r>
         <w:br w:type="page"/>
       </w:r>
@@ -2594,7 +3327,18 @@
     </w:p>
     <w:p>
       <w:r>
-        <w:t>Opiniones y recomendaciones, reunión de cierre</w:t>
+        <w:t xml:space="preserve">A </w:t>
+      </w:r>
+      <w:r>
+        <w:t>continuación,</w:t>
+      </w:r>
+      <w:r>
+        <w:t xml:space="preserve"> </w:t>
+      </w:r>
+      <w:bookmarkStart w:id="17" w:name="_GoBack"/>
+      <w:bookmarkEnd w:id="17"/>
+      <w:r>
+        <w:t>se realizara la trazabilidad de las fechas asociadas a un evento, en formato de carta Gantt realizada en Project.</w:t>
       </w:r>
     </w:p>
     <w:p>
@@ -2603,10 +3347,10 @@
           <w:noProof/>
         </w:rPr>
         <w:drawing>
-          <wp:inline distT="0" distB="0" distL="0" distR="0">
-            <wp:extent cx="6029325" cy="2838450"/>
-            <wp:effectExtent l="0" t="0" r="9525" b="0"/>
-            <wp:docPr id="1" name="Imagen 1"/>
+          <wp:inline distT="0" distB="0" distL="0" distR="0" wp14:anchorId="12130526" wp14:editId="33904B35">
+            <wp:extent cx="8748755" cy="2964180"/>
+            <wp:effectExtent l="0" t="0" r="0" b="7620"/>
+            <wp:docPr id="2" name="Imagen 2"/>
             <wp:cNvGraphicFramePr>
               <a:graphicFrameLocks xmlns:a="http://schemas.openxmlformats.org/drawingml/2006/main" noChangeAspect="1"/>
             </wp:cNvGraphicFramePr>
@@ -2635,7 +3379,7 @@
                   <pic:spPr bwMode="auto">
                     <a:xfrm>
                       <a:off x="0" y="0"/>
-                      <a:ext cx="6029325" cy="2838450"/>
+                      <a:ext cx="8795090" cy="2979879"/>
                     </a:xfrm>
                     <a:prstGeom prst="rect">
                       <a:avLst/>
@@ -2651,28 +3395,6 @@
           </wp:inline>
         </w:drawing>
       </w:r>
-    </w:p>
-    <w:p>
-      <w:pPr>
-        <w:pStyle w:val="Ttulo2"/>
-        <w:numPr>
-          <w:ilvl w:val="0"/>
-          <w:numId w:val="3"/>
-        </w:numPr>
-        <w:spacing w:after="240"/>
-        <w:jc w:val="both"/>
-      </w:pPr>
-      <w:bookmarkStart w:id="17" w:name="_Toc11676976"/>
-      <w:bookmarkStart w:id="18" w:name="_Toc11677032"/>
-      <w:r>
-        <w:t>Fecha De La Auditoria</w:t>
-      </w:r>
-      <w:bookmarkEnd w:id="17"/>
-      <w:bookmarkEnd w:id="18"/>
-    </w:p>
-    <w:p>
-      <w:bookmarkStart w:id="19" w:name="_GoBack"/>
-      <w:bookmarkEnd w:id="19"/>
     </w:p>
     <w:sectPr>
       <w:footerReference w:type="default" r:id="rId9"/>
@@ -2723,7 +3445,6 @@
         <w:docPartUnique/>
       </w:docPartObj>
     </w:sdtPr>
-    <w:sdtEndPr/>
     <w:sdtContent>
       <w:p>
         <w:pPr>
@@ -2799,7 +3520,7 @@
         <w:lang w:eastAsia="es-CL"/>
       </w:rPr>
       <w:drawing>
-        <wp:anchor distT="0" distB="0" distL="114300" distR="114300" simplePos="0" relativeHeight="251669504" behindDoc="0" locked="0" layoutInCell="1" allowOverlap="1" wp14:anchorId="7FDC0A97" wp14:editId="378F4A54">
+        <wp:anchor distT="0" distB="0" distL="114300" distR="114300" simplePos="0" relativeHeight="251669504" behindDoc="0" locked="0" layoutInCell="1" allowOverlap="1" wp14:anchorId="37FD9014" wp14:editId="158D2762">
           <wp:simplePos x="0" y="0"/>
           <wp:positionH relativeFrom="page">
             <wp:align>left</wp:align>
@@ -2900,7 +3621,7 @@
       <mc:AlternateContent>
         <mc:Choice Requires="wps">
           <w:drawing>
-            <wp:anchor distT="45720" distB="45720" distL="114300" distR="114300" simplePos="0" relativeHeight="251673600" behindDoc="0" locked="0" layoutInCell="1" allowOverlap="1" wp14:anchorId="308F5D7C" wp14:editId="0702211D">
+            <wp:anchor distT="45720" distB="45720" distL="114300" distR="114300" simplePos="0" relativeHeight="251673600" behindDoc="0" locked="0" layoutInCell="1" allowOverlap="1" wp14:anchorId="2C3DAA41" wp14:editId="54B94B4A">
               <wp:simplePos x="0" y="0"/>
               <wp:positionH relativeFrom="column">
                 <wp:posOffset>-110490</wp:posOffset>
@@ -3007,7 +3728,7 @@
         <w:lang w:eastAsia="es-CL"/>
       </w:rPr>
       <w:drawing>
-        <wp:anchor distT="0" distB="0" distL="114300" distR="114300" simplePos="0" relativeHeight="251671552" behindDoc="1" locked="0" layoutInCell="1" allowOverlap="1" wp14:anchorId="11A4A691" wp14:editId="7496B1BC">
+        <wp:anchor distT="0" distB="0" distL="114300" distR="114300" simplePos="0" relativeHeight="251671552" behindDoc="1" locked="0" layoutInCell="1" allowOverlap="1" wp14:anchorId="638A4141" wp14:editId="49F63F9E">
           <wp:simplePos x="0" y="0"/>
           <wp:positionH relativeFrom="page">
             <wp:posOffset>5940425</wp:posOffset>
@@ -3074,7 +3795,7 @@
       <mc:AlternateContent>
         <mc:Choice Requires="wpg">
           <w:drawing>
-            <wp:anchor distT="0" distB="0" distL="114300" distR="114300" simplePos="0" relativeHeight="251667456" behindDoc="1" locked="0" layoutInCell="1" allowOverlap="1" wp14:anchorId="59AC3F8C" wp14:editId="400ED572">
+            <wp:anchor distT="0" distB="0" distL="114300" distR="114300" simplePos="0" relativeHeight="251667456" behindDoc="1" locked="0" layoutInCell="1" allowOverlap="1" wp14:anchorId="06F3648C" wp14:editId="426501A9">
               <wp:simplePos x="0" y="0"/>
               <wp:positionH relativeFrom="page">
                 <wp:posOffset>19050</wp:posOffset>
@@ -6130,6 +6851,119 @@
 <file path=word/numbering.xml><?xml version="1.0" encoding="utf-8"?>
 <w:numbering xmlns:wpc="http://schemas.microsoft.com/office/word/2010/wordprocessingCanvas" xmlns:cx="http://schemas.microsoft.com/office/drawing/2014/chartex" xmlns:cx1="http://schemas.microsoft.com/office/drawing/2015/9/8/chartex" xmlns:cx2="http://schemas.microsoft.com/office/drawing/2015/10/21/chartex" xmlns:cx3="http://schemas.microsoft.com/office/drawing/2016/5/9/chartex" xmlns:cx4="http://schemas.microsoft.com/office/drawing/2016/5/10/chartex" xmlns:cx5="http://schemas.microsoft.com/office/drawing/2016/5/11/chartex" xmlns:cx6="http://schemas.microsoft.com/office/drawing/2016/5/12/chartex" xmlns:cx7="http://schemas.microsoft.com/office/drawing/2016/5/13/chartex" xmlns:cx8="http://schemas.microsoft.com/office/drawing/2016/5/14/chartex" xmlns:mc="http://schemas.openxmlformats.org/markup-compatibility/2006" xmlns:aink="http://schemas.microsoft.com/office/drawing/2016/ink" xmlns:am3d="http://schemas.microsoft.com/office/drawing/2017/model3d" xmlns:o="urn:schemas-microsoft-com:office:office" xmlns:r="http://schemas.openxmlformats.org/officeDocument/2006/relationships" xmlns:m="http://schemas.openxmlformats.org/officeDocument/2006/math" xmlns:v="urn:schemas-microsoft-com:vml" xmlns:wp14="http://schemas.microsoft.com/office/word/2010/wordprocessingDrawing" xmlns:wp="http://schemas.openxmlformats.org/drawingml/2006/wordprocessingDrawing" xmlns:w10="urn:schemas-microsoft-com:office:word" xmlns:w="http://schemas.openxmlformats.org/wordprocessingml/2006/main" xmlns:w14="http://schemas.microsoft.com/office/word/2010/wordml" xmlns:w15="http://schemas.microsoft.com/office/word/2012/wordml" xmlns:w16cid="http://schemas.microsoft.com/office/word/2016/wordml/cid" xmlns:w16se="http://schemas.microsoft.com/office/word/2015/wordml/symex" xmlns:wpg="http://schemas.microsoft.com/office/word/2010/wordprocessingGroup" xmlns:wpi="http://schemas.microsoft.com/office/word/2010/wordprocessingInk" xmlns:wne="http://schemas.microsoft.com/office/word/2006/wordml" xmlns:wps="http://schemas.microsoft.com/office/word/2010/wordprocessingShape" mc:Ignorable="w14 w15 w16se w16cid wp14">
   <w:abstractNum w:abstractNumId="0" w15:restartNumberingAfterBreak="0">
+    <w:nsid w:val="08BE1A96"/>
+    <w:multiLevelType w:val="hybridMultilevel"/>
+    <w:tmpl w:val="4FCA4DC6"/>
+    <w:lvl w:ilvl="0" w:tplc="340A0001">
+      <w:start w:val="1"/>
+      <w:numFmt w:val="bullet"/>
+      <w:lvlText w:val=""/>
+      <w:lvlJc w:val="left"/>
+      <w:pPr>
+        <w:ind w:left="720" w:hanging="360"/>
+      </w:pPr>
+      <w:rPr>
+        <w:rFonts w:ascii="Symbol" w:hAnsi="Symbol" w:hint="default"/>
+      </w:rPr>
+    </w:lvl>
+    <w:lvl w:ilvl="1" w:tplc="340A0003" w:tentative="1">
+      <w:start w:val="1"/>
+      <w:numFmt w:val="bullet"/>
+      <w:lvlText w:val="o"/>
+      <w:lvlJc w:val="left"/>
+      <w:pPr>
+        <w:ind w:left="1440" w:hanging="360"/>
+      </w:pPr>
+      <w:rPr>
+        <w:rFonts w:ascii="Courier New" w:hAnsi="Courier New" w:cs="Courier New" w:hint="default"/>
+      </w:rPr>
+    </w:lvl>
+    <w:lvl w:ilvl="2" w:tplc="340A0005" w:tentative="1">
+      <w:start w:val="1"/>
+      <w:numFmt w:val="bullet"/>
+      <w:lvlText w:val=""/>
+      <w:lvlJc w:val="left"/>
+      <w:pPr>
+        <w:ind w:left="2160" w:hanging="360"/>
+      </w:pPr>
+      <w:rPr>
+        <w:rFonts w:ascii="Wingdings" w:hAnsi="Wingdings" w:hint="default"/>
+      </w:rPr>
+    </w:lvl>
+    <w:lvl w:ilvl="3" w:tplc="340A0001" w:tentative="1">
+      <w:start w:val="1"/>
+      <w:numFmt w:val="bullet"/>
+      <w:lvlText w:val=""/>
+      <w:lvlJc w:val="left"/>
+      <w:pPr>
+        <w:ind w:left="2880" w:hanging="360"/>
+      </w:pPr>
+      <w:rPr>
+        <w:rFonts w:ascii="Symbol" w:hAnsi="Symbol" w:hint="default"/>
+      </w:rPr>
+    </w:lvl>
+    <w:lvl w:ilvl="4" w:tplc="340A0003" w:tentative="1">
+      <w:start w:val="1"/>
+      <w:numFmt w:val="bullet"/>
+      <w:lvlText w:val="o"/>
+      <w:lvlJc w:val="left"/>
+      <w:pPr>
+        <w:ind w:left="3600" w:hanging="360"/>
+      </w:pPr>
+      <w:rPr>
+        <w:rFonts w:ascii="Courier New" w:hAnsi="Courier New" w:cs="Courier New" w:hint="default"/>
+      </w:rPr>
+    </w:lvl>
+    <w:lvl w:ilvl="5" w:tplc="340A0005" w:tentative="1">
+      <w:start w:val="1"/>
+      <w:numFmt w:val="bullet"/>
+      <w:lvlText w:val=""/>
+      <w:lvlJc w:val="left"/>
+      <w:pPr>
+        <w:ind w:left="4320" w:hanging="360"/>
+      </w:pPr>
+      <w:rPr>
+        <w:rFonts w:ascii="Wingdings" w:hAnsi="Wingdings" w:hint="default"/>
+      </w:rPr>
+    </w:lvl>
+    <w:lvl w:ilvl="6" w:tplc="340A0001" w:tentative="1">
+      <w:start w:val="1"/>
+      <w:numFmt w:val="bullet"/>
+      <w:lvlText w:val=""/>
+      <w:lvlJc w:val="left"/>
+      <w:pPr>
+        <w:ind w:left="5040" w:hanging="360"/>
+      </w:pPr>
+      <w:rPr>
+        <w:rFonts w:ascii="Symbol" w:hAnsi="Symbol" w:hint="default"/>
+      </w:rPr>
+    </w:lvl>
+    <w:lvl w:ilvl="7" w:tplc="340A0003" w:tentative="1">
+      <w:start w:val="1"/>
+      <w:numFmt w:val="bullet"/>
+      <w:lvlText w:val="o"/>
+      <w:lvlJc w:val="left"/>
+      <w:pPr>
+        <w:ind w:left="5760" w:hanging="360"/>
+      </w:pPr>
+      <w:rPr>
+        <w:rFonts w:ascii="Courier New" w:hAnsi="Courier New" w:cs="Courier New" w:hint="default"/>
+      </w:rPr>
+    </w:lvl>
+    <w:lvl w:ilvl="8" w:tplc="340A0005" w:tentative="1">
+      <w:start w:val="1"/>
+      <w:numFmt w:val="bullet"/>
+      <w:lvlText w:val=""/>
+      <w:lvlJc w:val="left"/>
+      <w:pPr>
+        <w:ind w:left="6480" w:hanging="360"/>
+      </w:pPr>
+      <w:rPr>
+        <w:rFonts w:ascii="Wingdings" w:hAnsi="Wingdings" w:hint="default"/>
+      </w:rPr>
+    </w:lvl>
+  </w:abstractNum>
+  <w:abstractNum w:abstractNumId="1" w15:restartNumberingAfterBreak="0">
     <w:nsid w:val="08C527CB"/>
     <w:multiLevelType w:val="hybridMultilevel"/>
     <w:tmpl w:val="BC5214A2"/>
@@ -6242,7 +7076,7 @@
       </w:rPr>
     </w:lvl>
   </w:abstractNum>
-  <w:abstractNum w:abstractNumId="1" w15:restartNumberingAfterBreak="0">
+  <w:abstractNum w:abstractNumId="2" w15:restartNumberingAfterBreak="0">
     <w:nsid w:val="0D367A5C"/>
     <w:multiLevelType w:val="hybridMultilevel"/>
     <w:tmpl w:val="D33E9842"/>
@@ -6354,7 +7188,7 @@
       </w:rPr>
     </w:lvl>
   </w:abstractNum>
-  <w:abstractNum w:abstractNumId="2" w15:restartNumberingAfterBreak="0">
+  <w:abstractNum w:abstractNumId="3" w15:restartNumberingAfterBreak="0">
     <w:nsid w:val="1B942D93"/>
     <w:multiLevelType w:val="hybridMultilevel"/>
     <w:tmpl w:val="5E44B2AE"/>
@@ -6440,7 +7274,7 @@
       </w:pPr>
     </w:lvl>
   </w:abstractNum>
-  <w:abstractNum w:abstractNumId="3" w15:restartNumberingAfterBreak="0">
+  <w:abstractNum w:abstractNumId="4" w15:restartNumberingAfterBreak="0">
     <w:nsid w:val="1D8A689C"/>
     <w:multiLevelType w:val="hybridMultilevel"/>
     <w:tmpl w:val="EC983C0E"/>
@@ -6526,7 +7360,7 @@
       </w:pPr>
     </w:lvl>
   </w:abstractNum>
-  <w:abstractNum w:abstractNumId="4" w15:restartNumberingAfterBreak="0">
+  <w:abstractNum w:abstractNumId="5" w15:restartNumberingAfterBreak="0">
     <w:nsid w:val="20E1130B"/>
     <w:multiLevelType w:val="hybridMultilevel"/>
     <w:tmpl w:val="8BF83364"/>
@@ -6639,7 +7473,7 @@
       </w:rPr>
     </w:lvl>
   </w:abstractNum>
-  <w:abstractNum w:abstractNumId="5" w15:restartNumberingAfterBreak="0">
+  <w:abstractNum w:abstractNumId="6" w15:restartNumberingAfterBreak="0">
     <w:nsid w:val="241155B7"/>
     <w:multiLevelType w:val="hybridMultilevel"/>
     <w:tmpl w:val="2A24F11A"/>
@@ -6751,7 +7585,7 @@
       </w:rPr>
     </w:lvl>
   </w:abstractNum>
-  <w:abstractNum w:abstractNumId="6" w15:restartNumberingAfterBreak="0">
+  <w:abstractNum w:abstractNumId="7" w15:restartNumberingAfterBreak="0">
     <w:nsid w:val="2E7D2D78"/>
     <w:multiLevelType w:val="hybridMultilevel"/>
     <w:tmpl w:val="4B3468F2"/>
@@ -6863,7 +7697,120 @@
       </w:rPr>
     </w:lvl>
   </w:abstractNum>
-  <w:abstractNum w:abstractNumId="7" w15:restartNumberingAfterBreak="0">
+  <w:abstractNum w:abstractNumId="8" w15:restartNumberingAfterBreak="0">
+    <w:nsid w:val="30207765"/>
+    <w:multiLevelType w:val="hybridMultilevel"/>
+    <w:tmpl w:val="77D21B92"/>
+    <w:lvl w:ilvl="0" w:tplc="340A0001">
+      <w:start w:val="1"/>
+      <w:numFmt w:val="bullet"/>
+      <w:lvlText w:val=""/>
+      <w:lvlJc w:val="left"/>
+      <w:pPr>
+        <w:ind w:left="720" w:hanging="360"/>
+      </w:pPr>
+      <w:rPr>
+        <w:rFonts w:ascii="Symbol" w:hAnsi="Symbol" w:hint="default"/>
+      </w:rPr>
+    </w:lvl>
+    <w:lvl w:ilvl="1" w:tplc="340A0003" w:tentative="1">
+      <w:start w:val="1"/>
+      <w:numFmt w:val="bullet"/>
+      <w:lvlText w:val="o"/>
+      <w:lvlJc w:val="left"/>
+      <w:pPr>
+        <w:ind w:left="1440" w:hanging="360"/>
+      </w:pPr>
+      <w:rPr>
+        <w:rFonts w:ascii="Courier New" w:hAnsi="Courier New" w:cs="Courier New" w:hint="default"/>
+      </w:rPr>
+    </w:lvl>
+    <w:lvl w:ilvl="2" w:tplc="340A0005" w:tentative="1">
+      <w:start w:val="1"/>
+      <w:numFmt w:val="bullet"/>
+      <w:lvlText w:val=""/>
+      <w:lvlJc w:val="left"/>
+      <w:pPr>
+        <w:ind w:left="2160" w:hanging="360"/>
+      </w:pPr>
+      <w:rPr>
+        <w:rFonts w:ascii="Wingdings" w:hAnsi="Wingdings" w:hint="default"/>
+      </w:rPr>
+    </w:lvl>
+    <w:lvl w:ilvl="3" w:tplc="340A0001" w:tentative="1">
+      <w:start w:val="1"/>
+      <w:numFmt w:val="bullet"/>
+      <w:lvlText w:val=""/>
+      <w:lvlJc w:val="left"/>
+      <w:pPr>
+        <w:ind w:left="2880" w:hanging="360"/>
+      </w:pPr>
+      <w:rPr>
+        <w:rFonts w:ascii="Symbol" w:hAnsi="Symbol" w:hint="default"/>
+      </w:rPr>
+    </w:lvl>
+    <w:lvl w:ilvl="4" w:tplc="340A0003" w:tentative="1">
+      <w:start w:val="1"/>
+      <w:numFmt w:val="bullet"/>
+      <w:lvlText w:val="o"/>
+      <w:lvlJc w:val="left"/>
+      <w:pPr>
+        <w:ind w:left="3600" w:hanging="360"/>
+      </w:pPr>
+      <w:rPr>
+        <w:rFonts w:ascii="Courier New" w:hAnsi="Courier New" w:cs="Courier New" w:hint="default"/>
+      </w:rPr>
+    </w:lvl>
+    <w:lvl w:ilvl="5" w:tplc="340A0005" w:tentative="1">
+      <w:start w:val="1"/>
+      <w:numFmt w:val="bullet"/>
+      <w:lvlText w:val=""/>
+      <w:lvlJc w:val="left"/>
+      <w:pPr>
+        <w:ind w:left="4320" w:hanging="360"/>
+      </w:pPr>
+      <w:rPr>
+        <w:rFonts w:ascii="Wingdings" w:hAnsi="Wingdings" w:hint="default"/>
+      </w:rPr>
+    </w:lvl>
+    <w:lvl w:ilvl="6" w:tplc="340A0001" w:tentative="1">
+      <w:start w:val="1"/>
+      <w:numFmt w:val="bullet"/>
+      <w:lvlText w:val=""/>
+      <w:lvlJc w:val="left"/>
+      <w:pPr>
+        <w:ind w:left="5040" w:hanging="360"/>
+      </w:pPr>
+      <w:rPr>
+        <w:rFonts w:ascii="Symbol" w:hAnsi="Symbol" w:hint="default"/>
+      </w:rPr>
+    </w:lvl>
+    <w:lvl w:ilvl="7" w:tplc="340A0003" w:tentative="1">
+      <w:start w:val="1"/>
+      <w:numFmt w:val="bullet"/>
+      <w:lvlText w:val="o"/>
+      <w:lvlJc w:val="left"/>
+      <w:pPr>
+        <w:ind w:left="5760" w:hanging="360"/>
+      </w:pPr>
+      <w:rPr>
+        <w:rFonts w:ascii="Courier New" w:hAnsi="Courier New" w:cs="Courier New" w:hint="default"/>
+      </w:rPr>
+    </w:lvl>
+    <w:lvl w:ilvl="8" w:tplc="340A0005" w:tentative="1">
+      <w:start w:val="1"/>
+      <w:numFmt w:val="bullet"/>
+      <w:lvlText w:val=""/>
+      <w:lvlJc w:val="left"/>
+      <w:pPr>
+        <w:ind w:left="6480" w:hanging="360"/>
+      </w:pPr>
+      <w:rPr>
+        <w:rFonts w:ascii="Wingdings" w:hAnsi="Wingdings" w:hint="default"/>
+      </w:rPr>
+    </w:lvl>
+  </w:abstractNum>
+  <w:abstractNum w:abstractNumId="9" w15:restartNumberingAfterBreak="0">
     <w:nsid w:val="3C135958"/>
     <w:multiLevelType w:val="hybridMultilevel"/>
     <w:tmpl w:val="A2C28FB4"/>
@@ -6949,7 +7896,7 @@
       </w:pPr>
     </w:lvl>
   </w:abstractNum>
-  <w:abstractNum w:abstractNumId="8" w15:restartNumberingAfterBreak="0">
+  <w:abstractNum w:abstractNumId="10" w15:restartNumberingAfterBreak="0">
     <w:nsid w:val="49480E99"/>
     <w:multiLevelType w:val="hybridMultilevel"/>
     <w:tmpl w:val="9B8CE61C"/>
@@ -7036,7 +7983,7 @@
       </w:pPr>
     </w:lvl>
   </w:abstractNum>
-  <w:abstractNum w:abstractNumId="9" w15:restartNumberingAfterBreak="0">
+  <w:abstractNum w:abstractNumId="11" w15:restartNumberingAfterBreak="0">
     <w:nsid w:val="54BA326B"/>
     <w:multiLevelType w:val="hybridMultilevel"/>
     <w:tmpl w:val="E3689B96"/>
@@ -7148,7 +8095,7 @@
       </w:rPr>
     </w:lvl>
   </w:abstractNum>
-  <w:abstractNum w:abstractNumId="10" w15:restartNumberingAfterBreak="0">
+  <w:abstractNum w:abstractNumId="12" w15:restartNumberingAfterBreak="0">
     <w:nsid w:val="5FB85D56"/>
     <w:multiLevelType w:val="hybridMultilevel"/>
     <w:tmpl w:val="E7BA7DCE"/>
@@ -7260,7 +8207,7 @@
       </w:rPr>
     </w:lvl>
   </w:abstractNum>
-  <w:abstractNum w:abstractNumId="11" w15:restartNumberingAfterBreak="0">
+  <w:abstractNum w:abstractNumId="13" w15:restartNumberingAfterBreak="0">
     <w:nsid w:val="61042650"/>
     <w:multiLevelType w:val="hybridMultilevel"/>
     <w:tmpl w:val="1F14A9B8"/>
@@ -7372,7 +8319,120 @@
       </w:rPr>
     </w:lvl>
   </w:abstractNum>
-  <w:abstractNum w:abstractNumId="12" w15:restartNumberingAfterBreak="0">
+  <w:abstractNum w:abstractNumId="14" w15:restartNumberingAfterBreak="0">
+    <w:nsid w:val="617E7113"/>
+    <w:multiLevelType w:val="hybridMultilevel"/>
+    <w:tmpl w:val="5D32BD0C"/>
+    <w:lvl w:ilvl="0" w:tplc="340A0001">
+      <w:start w:val="1"/>
+      <w:numFmt w:val="bullet"/>
+      <w:lvlText w:val=""/>
+      <w:lvlJc w:val="left"/>
+      <w:pPr>
+        <w:ind w:left="720" w:hanging="360"/>
+      </w:pPr>
+      <w:rPr>
+        <w:rFonts w:ascii="Symbol" w:hAnsi="Symbol" w:hint="default"/>
+      </w:rPr>
+    </w:lvl>
+    <w:lvl w:ilvl="1" w:tplc="340A0003" w:tentative="1">
+      <w:start w:val="1"/>
+      <w:numFmt w:val="bullet"/>
+      <w:lvlText w:val="o"/>
+      <w:lvlJc w:val="left"/>
+      <w:pPr>
+        <w:ind w:left="1440" w:hanging="360"/>
+      </w:pPr>
+      <w:rPr>
+        <w:rFonts w:ascii="Courier New" w:hAnsi="Courier New" w:cs="Courier New" w:hint="default"/>
+      </w:rPr>
+    </w:lvl>
+    <w:lvl w:ilvl="2" w:tplc="340A0005" w:tentative="1">
+      <w:start w:val="1"/>
+      <w:numFmt w:val="bullet"/>
+      <w:lvlText w:val=""/>
+      <w:lvlJc w:val="left"/>
+      <w:pPr>
+        <w:ind w:left="2160" w:hanging="360"/>
+      </w:pPr>
+      <w:rPr>
+        <w:rFonts w:ascii="Wingdings" w:hAnsi="Wingdings" w:hint="default"/>
+      </w:rPr>
+    </w:lvl>
+    <w:lvl w:ilvl="3" w:tplc="340A0001" w:tentative="1">
+      <w:start w:val="1"/>
+      <w:numFmt w:val="bullet"/>
+      <w:lvlText w:val=""/>
+      <w:lvlJc w:val="left"/>
+      <w:pPr>
+        <w:ind w:left="2880" w:hanging="360"/>
+      </w:pPr>
+      <w:rPr>
+        <w:rFonts w:ascii="Symbol" w:hAnsi="Symbol" w:hint="default"/>
+      </w:rPr>
+    </w:lvl>
+    <w:lvl w:ilvl="4" w:tplc="340A0003" w:tentative="1">
+      <w:start w:val="1"/>
+      <w:numFmt w:val="bullet"/>
+      <w:lvlText w:val="o"/>
+      <w:lvlJc w:val="left"/>
+      <w:pPr>
+        <w:ind w:left="3600" w:hanging="360"/>
+      </w:pPr>
+      <w:rPr>
+        <w:rFonts w:ascii="Courier New" w:hAnsi="Courier New" w:cs="Courier New" w:hint="default"/>
+      </w:rPr>
+    </w:lvl>
+    <w:lvl w:ilvl="5" w:tplc="340A0005" w:tentative="1">
+      <w:start w:val="1"/>
+      <w:numFmt w:val="bullet"/>
+      <w:lvlText w:val=""/>
+      <w:lvlJc w:val="left"/>
+      <w:pPr>
+        <w:ind w:left="4320" w:hanging="360"/>
+      </w:pPr>
+      <w:rPr>
+        <w:rFonts w:ascii="Wingdings" w:hAnsi="Wingdings" w:hint="default"/>
+      </w:rPr>
+    </w:lvl>
+    <w:lvl w:ilvl="6" w:tplc="340A0001" w:tentative="1">
+      <w:start w:val="1"/>
+      <w:numFmt w:val="bullet"/>
+      <w:lvlText w:val=""/>
+      <w:lvlJc w:val="left"/>
+      <w:pPr>
+        <w:ind w:left="5040" w:hanging="360"/>
+      </w:pPr>
+      <w:rPr>
+        <w:rFonts w:ascii="Symbol" w:hAnsi="Symbol" w:hint="default"/>
+      </w:rPr>
+    </w:lvl>
+    <w:lvl w:ilvl="7" w:tplc="340A0003" w:tentative="1">
+      <w:start w:val="1"/>
+      <w:numFmt w:val="bullet"/>
+      <w:lvlText w:val="o"/>
+      <w:lvlJc w:val="left"/>
+      <w:pPr>
+        <w:ind w:left="5760" w:hanging="360"/>
+      </w:pPr>
+      <w:rPr>
+        <w:rFonts w:ascii="Courier New" w:hAnsi="Courier New" w:cs="Courier New" w:hint="default"/>
+      </w:rPr>
+    </w:lvl>
+    <w:lvl w:ilvl="8" w:tplc="340A0005" w:tentative="1">
+      <w:start w:val="1"/>
+      <w:numFmt w:val="bullet"/>
+      <w:lvlText w:val=""/>
+      <w:lvlJc w:val="left"/>
+      <w:pPr>
+        <w:ind w:left="6480" w:hanging="360"/>
+      </w:pPr>
+      <w:rPr>
+        <w:rFonts w:ascii="Wingdings" w:hAnsi="Wingdings" w:hint="default"/>
+      </w:rPr>
+    </w:lvl>
+  </w:abstractNum>
+  <w:abstractNum w:abstractNumId="15" w15:restartNumberingAfterBreak="0">
     <w:nsid w:val="716577EA"/>
     <w:multiLevelType w:val="hybridMultilevel"/>
     <w:tmpl w:val="43CA2382"/>
@@ -7486,43 +8546,52 @@
     </w:lvl>
   </w:abstractNum>
   <w:num w:numId="1">
+    <w:abstractNumId w:val="4"/>
+  </w:num>
+  <w:num w:numId="2">
+    <w:abstractNumId w:val="10"/>
+  </w:num>
+  <w:num w:numId="3">
     <w:abstractNumId w:val="3"/>
   </w:num>
-  <w:num w:numId="2">
-    <w:abstractNumId w:val="8"/>
+  <w:num w:numId="4">
+    <w:abstractNumId w:val="15"/>
   </w:num>
-  <w:num w:numId="3">
+  <w:num w:numId="5">
+    <w:abstractNumId w:val="11"/>
+  </w:num>
+  <w:num w:numId="6">
+    <w:abstractNumId w:val="6"/>
+  </w:num>
+  <w:num w:numId="7">
+    <w:abstractNumId w:val="13"/>
+  </w:num>
+  <w:num w:numId="8">
     <w:abstractNumId w:val="2"/>
   </w:num>
-  <w:num w:numId="4">
+  <w:num w:numId="9">
+    <w:abstractNumId w:val="5"/>
+  </w:num>
+  <w:num w:numId="10">
+    <w:abstractNumId w:val="7"/>
+  </w:num>
+  <w:num w:numId="11">
+    <w:abstractNumId w:val="1"/>
+  </w:num>
+  <w:num w:numId="12">
+    <w:abstractNumId w:val="9"/>
+  </w:num>
+  <w:num w:numId="13">
     <w:abstractNumId w:val="12"/>
   </w:num>
-  <w:num w:numId="5">
-    <w:abstractNumId w:val="9"/>
-  </w:num>
-  <w:num w:numId="6">
-    <w:abstractNumId w:val="5"/>
-  </w:num>
-  <w:num w:numId="7">
-    <w:abstractNumId w:val="11"/>
-  </w:num>
-  <w:num w:numId="8">
-    <w:abstractNumId w:val="1"/>
-  </w:num>
-  <w:num w:numId="9">
-    <w:abstractNumId w:val="4"/>
-  </w:num>
-  <w:num w:numId="10">
-    <w:abstractNumId w:val="6"/>
-  </w:num>
-  <w:num w:numId="11">
+  <w:num w:numId="14">
     <w:abstractNumId w:val="0"/>
   </w:num>
-  <w:num w:numId="12">
-    <w:abstractNumId w:val="7"/>
+  <w:num w:numId="15">
+    <w:abstractNumId w:val="14"/>
   </w:num>
-  <w:num w:numId="13">
-    <w:abstractNumId w:val="10"/>
+  <w:num w:numId="16">
+    <w:abstractNumId w:val="8"/>
   </w:num>
 </w:numbering>
 </file>
@@ -7650,6 +8719,7 @@
     <w:lsdException w:name="HTML Sample" w:semiHidden="1" w:unhideWhenUsed="1"/>
     <w:lsdException w:name="HTML Typewriter" w:semiHidden="1" w:unhideWhenUsed="1"/>
     <w:lsdException w:name="HTML Variable" w:semiHidden="1" w:unhideWhenUsed="1"/>
+    <w:lsdException w:name="Normal Table" w:semiHidden="1" w:unhideWhenUsed="1"/>
     <w:lsdException w:name="annotation subject" w:semiHidden="1" w:unhideWhenUsed="1"/>
     <w:lsdException w:name="No List" w:semiHidden="1" w:unhideWhenUsed="1"/>
     <w:lsdException w:name="Outline List 1" w:semiHidden="1" w:unhideWhenUsed="1"/>
@@ -7696,8 +8766,10 @@
     <w:lsdException w:name="Table Subtle 2" w:semiHidden="1" w:unhideWhenUsed="1"/>
     <w:lsdException w:name="Table Web 1" w:semiHidden="1" w:unhideWhenUsed="1"/>
     <w:lsdException w:name="Table Web 2" w:semiHidden="1" w:unhideWhenUsed="1"/>
+    <w:lsdException w:name="Table Web 3" w:semiHidden="1" w:unhideWhenUsed="1"/>
     <w:lsdException w:name="Balloon Text" w:semiHidden="1" w:unhideWhenUsed="1"/>
     <w:lsdException w:name="Table Grid" w:uiPriority="39"/>
+    <w:lsdException w:name="Table Theme" w:semiHidden="1" w:unhideWhenUsed="1"/>
     <w:lsdException w:name="Placeholder Text" w:semiHidden="1"/>
     <w:lsdException w:name="No Spacing" w:uiPriority="1" w:qFormat="1"/>
     <w:lsdException w:name="Light Shading" w:uiPriority="60"/>
@@ -8771,7 +9843,7 @@
 </file>
 
 <file path=customXml/itemProps1.xml><?xml version="1.0" encoding="utf-8"?>
-<ds:datastoreItem xmlns:ds="http://schemas.openxmlformats.org/officeDocument/2006/customXml" ds:itemID="{F9E5E8BF-D796-490A-9D05-FE749AB10AB8}">
+<ds:datastoreItem xmlns:ds="http://schemas.openxmlformats.org/officeDocument/2006/customXml" ds:itemID="{6B0C7784-5D3D-4E0A-8E90-273013DB6FF1}">
   <ds:schemaRefs>
     <ds:schemaRef ds:uri="http://schemas.openxmlformats.org/officeDocument/2006/bibliography"/>
   </ds:schemaRefs>

</xml_diff>